<commit_message>
Mise à jour du GDD
</commit_message>
<xml_diff>
--- a/GDD/GDD - OVERWHELM.docx
+++ b/GDD/GDD - OVERWHELM.docx
@@ -33,12 +33,26 @@
         <w:rPr>
           <w:sz w:val="28"/>
         </w:rPr>
-        <w:t xml:space="preserve"> Un shoot’em up mais avec des Tanks</w:t>
-      </w:r>
+        <w:t xml:space="preserve"> Un </w:t>
+      </w:r>
+      <w:proofErr w:type="spellStart"/>
       <w:r>
         <w:rPr>
           <w:sz w:val="28"/>
         </w:rPr>
+        <w:t>shoot’em</w:t>
+      </w:r>
+      <w:proofErr w:type="spellEnd"/>
+      <w:r>
+        <w:rPr>
+          <w:sz w:val="28"/>
+        </w:rPr>
+        <w:t xml:space="preserve"> up mais avec des Tanks</w:t>
+      </w:r>
+      <w:r>
+        <w:rPr>
+          <w:sz w:val="28"/>
+        </w:rPr>
         <w:t xml:space="preserve"> </w:t>
       </w:r>
       <w:r>
@@ -72,7 +86,8 @@
     <w:p>
       <w:pPr>
         <w:rPr>
-          <w:color w:val="C00000"/>
+          <w:b/>
+          <w:sz w:val="40"/>
         </w:rPr>
       </w:pPr>
       <w:r>
@@ -96,6 +111,54 @@
       </w:r>
       <w:r>
         <w:rPr>
+          <w:b/>
+          <w:sz w:val="40"/>
+        </w:rPr>
+        <w:t>LE COMPORTEMENT DU JOUEUR</w:t>
+      </w:r>
+    </w:p>
+    <w:p>
+      <w:r>
+        <w:t xml:space="preserve">Grâce au </w:t>
+      </w:r>
+      <w:proofErr w:type="spellStart"/>
+      <w:r>
+        <w:t>joypad</w:t>
+      </w:r>
+      <w:proofErr w:type="spellEnd"/>
+      <w:r>
+        <w:t xml:space="preserve"> virtuel, le joueur peut déplacer son tank.</w:t>
+      </w:r>
+      <w:r>
+        <w:br/>
+        <w:t>Pour tirer il doit appuyer sur l’écran à l’endroit où il souhaite tirer.</w:t>
+      </w:r>
+    </w:p>
+    <w:p>
+      <w:pPr>
+        <w:rPr>
+          <w:color w:val="C00000"/>
+        </w:rPr>
+      </w:pPr>
+      <w:r>
+        <w:t>Lorsque le tank est touché, il perd des points de vies en fonction de ses équipement (Boucliers/Blindage) et de la puissance du projectile.</w:t>
+      </w:r>
+      <w:r>
+        <w:br/>
+        <w:t>Il perdra aussi également des une amélioration.</w:t>
+      </w:r>
+      <w:r>
+        <w:br/>
+      </w:r>
+    </w:p>
+    <w:p>
+      <w:pPr>
+        <w:rPr>
+          <w:color w:val="C00000"/>
+        </w:rPr>
+      </w:pPr>
+      <w:r>
+        <w:rPr>
           <w:color w:val="C00000"/>
         </w:rPr>
         <w:br/>
@@ -126,8 +189,6 @@
         </w:rPr>
         <w:t>TANK DU JOUEUR</w:t>
       </w:r>
-      <w:bookmarkStart w:id="0" w:name="_GoBack"/>
-      <w:bookmarkEnd w:id="0"/>
     </w:p>
     <w:p>
       <w:pPr>
@@ -211,14 +272,7 @@
           <w:b/>
           <w:sz w:val="40"/>
         </w:rPr>
-        <w:t>LES TANKS</w:t>
-      </w:r>
-      <w:r>
-        <w:rPr>
-          <w:b/>
-          <w:sz w:val="40"/>
-        </w:rPr>
-        <w:t xml:space="preserve"> ENNEMIS</w:t>
+        <w:t>LES TANKS ENNEMIS</w:t>
       </w:r>
     </w:p>
     <w:p>
@@ -230,12 +284,15 @@
       </w:r>
     </w:p>
     <w:p>
-      <w:r>
-        <w:rPr>
-          <w:b/>
-        </w:rPr>
+      <w:proofErr w:type="spellStart"/>
+      <w:r>
+        <w:rPr>
+          <w:b/>
+        </w:rPr>
+        <w:lastRenderedPageBreak/>
         <w:t>Tank’O</w:t>
       </w:r>
+      <w:proofErr w:type="spellEnd"/>
       <w:r>
         <w:t> : C’est un ennemi classique. Il se déplace aussi vite que le joueur et ne peut tirer qu’une fois par seconde.</w:t>
       </w:r>
@@ -299,13 +356,14 @@
       <w:r>
         <w:br/>
       </w:r>
-      <w:r>
-        <w:rPr>
-          <w:b/>
-        </w:rPr>
-        <w:lastRenderedPageBreak/>
+      <w:proofErr w:type="spellStart"/>
+      <w:r>
+        <w:rPr>
+          <w:b/>
+        </w:rPr>
         <w:t>Tankimi</w:t>
       </w:r>
+      <w:proofErr w:type="spellEnd"/>
       <w:r>
         <w:t> : C’est un tank très rapide et maniable. Il tire des petites billes qui infligent 5p. de dégâts</w:t>
       </w:r>
@@ -369,89 +427,88 @@
           </wp:inline>
         </w:drawing>
       </w:r>
+      <w:r>
+        <w:br/>
+      </w:r>
+      <w:r>
+        <w:br/>
+      </w:r>
+      <w:r>
+        <w:rPr>
+          <w:b/>
+          <w:sz w:val="40"/>
+        </w:rPr>
+        <w:t>LES ARMES DISPONIBLES</w:t>
+      </w:r>
+      <w:r>
+        <w:rPr>
+          <w:b/>
+          <w:sz w:val="40"/>
+        </w:rPr>
+        <w:br/>
+      </w:r>
+      <w:r>
+        <w:rPr>
+          <w:i/>
+          <w:color w:val="C00000"/>
+        </w:rPr>
+        <w:t xml:space="preserve">(Les </w:t>
+      </w:r>
+      <w:r>
+        <w:rPr>
+          <w:i/>
+          <w:color w:val="C00000"/>
+        </w:rPr>
+        <w:t>armes</w:t>
+      </w:r>
+      <w:r>
+        <w:rPr>
+          <w:i/>
+          <w:color w:val="C00000"/>
+        </w:rPr>
+        <w:t xml:space="preserve"> seront caché</w:t>
+      </w:r>
+      <w:r>
+        <w:rPr>
+          <w:i/>
+          <w:color w:val="C00000"/>
+        </w:rPr>
+        <w:t>e</w:t>
+      </w:r>
+      <w:r>
+        <w:rPr>
+          <w:i/>
+          <w:color w:val="C00000"/>
+        </w:rPr>
+        <w:t>s dans des caisses qui</w:t>
+      </w:r>
+      <w:r>
+        <w:rPr>
+          <w:i/>
+          <w:color w:val="C00000"/>
+        </w:rPr>
+        <w:t xml:space="preserve"> tomberont du client au ralenti</w:t>
+      </w:r>
+      <w:r>
+        <w:rPr>
+          <w:i/>
+          <w:color w:val="C00000"/>
+        </w:rPr>
+        <w:t xml:space="preserve"> grâce à des parachutes)</w:t>
+      </w:r>
+      <w:r>
+        <w:rPr>
+          <w:i/>
+          <w:color w:val="C00000"/>
+        </w:rPr>
+        <w:br/>
+        <w:t>(Les armes équipées changent l’apparence du tank du joueur)</w:t>
+      </w:r>
     </w:p>
     <w:p>
       <w:pPr>
         <w:rPr>
           <w:b/>
-          <w:sz w:val="40"/>
-        </w:rPr>
-      </w:pPr>
-      <w:r>
-        <w:rPr>
-          <w:b/>
-          <w:sz w:val="40"/>
-        </w:rPr>
-        <w:t xml:space="preserve">LES </w:t>
-      </w:r>
-      <w:r>
-        <w:rPr>
-          <w:b/>
-          <w:sz w:val="40"/>
-        </w:rPr>
-        <w:t>ARMES DISPONIBLES</w:t>
-      </w:r>
-      <w:r>
-        <w:rPr>
-          <w:b/>
-          <w:sz w:val="40"/>
-        </w:rPr>
-        <w:br/>
-      </w:r>
-      <w:r>
-        <w:rPr>
-          <w:i/>
-          <w:color w:val="C00000"/>
-        </w:rPr>
-        <w:t xml:space="preserve">(Les </w:t>
-      </w:r>
-      <w:r>
-        <w:rPr>
-          <w:i/>
-          <w:color w:val="C00000"/>
-        </w:rPr>
-        <w:t>armes</w:t>
-      </w:r>
-      <w:r>
-        <w:rPr>
-          <w:i/>
-          <w:color w:val="C00000"/>
-        </w:rPr>
-        <w:t xml:space="preserve"> seront caché</w:t>
-      </w:r>
-      <w:r>
-        <w:rPr>
-          <w:i/>
-          <w:color w:val="C00000"/>
-        </w:rPr>
-        <w:t>e</w:t>
-      </w:r>
-      <w:r>
-        <w:rPr>
-          <w:i/>
-          <w:color w:val="C00000"/>
-        </w:rPr>
-        <w:t>s dans des caisses qui</w:t>
-      </w:r>
-      <w:r>
-        <w:rPr>
-          <w:i/>
-          <w:color w:val="C00000"/>
-        </w:rPr>
-        <w:t xml:space="preserve"> tomberont du client au ralenti</w:t>
-      </w:r>
-      <w:r>
-        <w:rPr>
-          <w:i/>
-          <w:color w:val="C00000"/>
-        </w:rPr>
-        <w:t xml:space="preserve"> grâce à des parachutes)</w:t>
-      </w:r>
-    </w:p>
-    <w:p>
-      <w:pPr>
-        <w:rPr>
-          <w:color w:val="C00000"/>
         </w:rPr>
       </w:pPr>
       <w:r>
@@ -494,12 +551,204 @@
         <w:br/>
       </w:r>
       <w:r>
-        <w:br/>
-      </w:r>
-      <w:r>
-        <w:rPr>
-          <w:b/>
-        </w:rPr>
+        <w:rPr>
+          <w:noProof/>
+          <w:lang w:eastAsia="fr-FR"/>
+        </w:rPr>
+        <w:drawing>
+          <wp:inline distT="0" distB="0" distL="0" distR="0">
+            <wp:extent cx="2052000" cy="2052000"/>
+            <wp:effectExtent l="0" t="0" r="5715" b="5715"/>
+            <wp:docPr id="2" name="Image 2" descr="D:\Developpement de jeu\Overwhelm - Source\GDD\CanonBasique.png"/>
+            <wp:cNvGraphicFramePr>
+              <a:graphicFrameLocks xmlns:a="http://schemas.openxmlformats.org/drawingml/2006/main" noChangeAspect="1"/>
+            </wp:cNvGraphicFramePr>
+            <a:graphic xmlns:a="http://schemas.openxmlformats.org/drawingml/2006/main">
+              <a:graphicData uri="http://schemas.openxmlformats.org/drawingml/2006/picture">
+                <pic:pic xmlns:pic="http://schemas.openxmlformats.org/drawingml/2006/picture">
+                  <pic:nvPicPr>
+                    <pic:cNvPr id="0" name="Picture 1" descr="D:\Developpement de jeu\Overwhelm - Source\GDD\CanonBasique.png"/>
+                    <pic:cNvPicPr>
+                      <a:picLocks noChangeAspect="1" noChangeArrowheads="1"/>
+                    </pic:cNvPicPr>
+                  </pic:nvPicPr>
+                  <pic:blipFill>
+                    <a:blip r:embed="rId10" cstate="print">
+                      <a:extLst>
+                        <a:ext uri="{28A0092B-C50C-407E-A947-70E740481C1C}">
+                          <a14:useLocalDpi xmlns:a14="http://schemas.microsoft.com/office/drawing/2010/main" val="0"/>
+                        </a:ext>
+                      </a:extLst>
+                    </a:blip>
+                    <a:srcRect/>
+                    <a:stretch>
+                      <a:fillRect/>
+                    </a:stretch>
+                  </pic:blipFill>
+                  <pic:spPr bwMode="auto">
+                    <a:xfrm>
+                      <a:off x="0" y="0"/>
+                      <a:ext cx="2052000" cy="2052000"/>
+                    </a:xfrm>
+                    <a:prstGeom prst="rect">
+                      <a:avLst/>
+                    </a:prstGeom>
+                    <a:noFill/>
+                    <a:ln>
+                      <a:noFill/>
+                    </a:ln>
+                  </pic:spPr>
+                </pic:pic>
+              </a:graphicData>
+            </a:graphic>
+          </wp:inline>
+        </w:drawing>
+      </w:r>
+      <w:r>
+        <w:t xml:space="preserve"> </w:t>
+      </w:r>
+      <w:r>
+        <w:rPr>
+          <w:noProof/>
+          <w:lang w:eastAsia="fr-FR"/>
+        </w:rPr>
+        <w:drawing>
+          <wp:inline distT="0" distB="0" distL="0" distR="0">
+            <wp:extent cx="2052000" cy="2052000"/>
+            <wp:effectExtent l="0" t="0" r="5715" b="5715"/>
+            <wp:docPr id="7" name="Image 7" descr="D:\Developpement de jeu\Overwhelm - Source\GDD\DoubleCanon.png"/>
+            <wp:cNvGraphicFramePr>
+              <a:graphicFrameLocks xmlns:a="http://schemas.openxmlformats.org/drawingml/2006/main" noChangeAspect="1"/>
+            </wp:cNvGraphicFramePr>
+            <a:graphic xmlns:a="http://schemas.openxmlformats.org/drawingml/2006/main">
+              <a:graphicData uri="http://schemas.openxmlformats.org/drawingml/2006/picture">
+                <pic:pic xmlns:pic="http://schemas.openxmlformats.org/drawingml/2006/picture">
+                  <pic:nvPicPr>
+                    <pic:cNvPr id="0" name="Picture 4" descr="D:\Developpement de jeu\Overwhelm - Source\GDD\DoubleCanon.png"/>
+                    <pic:cNvPicPr>
+                      <a:picLocks noChangeAspect="1" noChangeArrowheads="1"/>
+                    </pic:cNvPicPr>
+                  </pic:nvPicPr>
+                  <pic:blipFill>
+                    <a:blip r:embed="rId11" cstate="print">
+                      <a:extLst>
+                        <a:ext uri="{28A0092B-C50C-407E-A947-70E740481C1C}">
+                          <a14:useLocalDpi xmlns:a14="http://schemas.microsoft.com/office/drawing/2010/main" val="0"/>
+                        </a:ext>
+                      </a:extLst>
+                    </a:blip>
+                    <a:srcRect/>
+                    <a:stretch>
+                      <a:fillRect/>
+                    </a:stretch>
+                  </pic:blipFill>
+                  <pic:spPr bwMode="auto">
+                    <a:xfrm>
+                      <a:off x="0" y="0"/>
+                      <a:ext cx="2052000" cy="2052000"/>
+                    </a:xfrm>
+                    <a:prstGeom prst="rect">
+                      <a:avLst/>
+                    </a:prstGeom>
+                    <a:noFill/>
+                    <a:ln>
+                      <a:noFill/>
+                    </a:ln>
+                  </pic:spPr>
+                </pic:pic>
+              </a:graphicData>
+            </a:graphic>
+          </wp:inline>
+        </w:drawing>
+      </w:r>
+      <w:r>
+        <w:t xml:space="preserve"> </w:t>
+      </w:r>
+      <w:r>
+        <w:rPr>
+          <w:noProof/>
+          <w:lang w:eastAsia="fr-FR"/>
+        </w:rPr>
+        <w:drawing>
+          <wp:inline distT="0" distB="0" distL="0" distR="0">
+            <wp:extent cx="2052000" cy="2052000"/>
+            <wp:effectExtent l="0" t="0" r="5715" b="5715"/>
+            <wp:docPr id="8" name="Image 8" descr="D:\Developpement de jeu\Overwhelm - Source\GDD\TripleCanon.png"/>
+            <wp:cNvGraphicFramePr>
+              <a:graphicFrameLocks xmlns:a="http://schemas.openxmlformats.org/drawingml/2006/main" noChangeAspect="1"/>
+            </wp:cNvGraphicFramePr>
+            <a:graphic xmlns:a="http://schemas.openxmlformats.org/drawingml/2006/main">
+              <a:graphicData uri="http://schemas.openxmlformats.org/drawingml/2006/picture">
+                <pic:pic xmlns:pic="http://schemas.openxmlformats.org/drawingml/2006/picture">
+                  <pic:nvPicPr>
+                    <pic:cNvPr id="0" name="Picture 5" descr="D:\Developpement de jeu\Overwhelm - Source\GDD\TripleCanon.png"/>
+                    <pic:cNvPicPr>
+                      <a:picLocks noChangeAspect="1" noChangeArrowheads="1"/>
+                    </pic:cNvPicPr>
+                  </pic:nvPicPr>
+                  <pic:blipFill>
+                    <a:blip r:embed="rId12" cstate="print">
+                      <a:extLst>
+                        <a:ext uri="{28A0092B-C50C-407E-A947-70E740481C1C}">
+                          <a14:useLocalDpi xmlns:a14="http://schemas.microsoft.com/office/drawing/2010/main" val="0"/>
+                        </a:ext>
+                      </a:extLst>
+                    </a:blip>
+                    <a:srcRect/>
+                    <a:stretch>
+                      <a:fillRect/>
+                    </a:stretch>
+                  </pic:blipFill>
+                  <pic:spPr bwMode="auto">
+                    <a:xfrm>
+                      <a:off x="0" y="0"/>
+                      <a:ext cx="2052000" cy="2052000"/>
+                    </a:xfrm>
+                    <a:prstGeom prst="rect">
+                      <a:avLst/>
+                    </a:prstGeom>
+                    <a:noFill/>
+                    <a:ln>
+                      <a:noFill/>
+                    </a:ln>
+                  </pic:spPr>
+                </pic:pic>
+              </a:graphicData>
+            </a:graphic>
+          </wp:inline>
+        </w:drawing>
+      </w:r>
+      <w:r>
+        <w:br/>
+      </w:r>
+      <w:r>
+        <w:br/>
+      </w:r>
+    </w:p>
+    <w:p>
+      <w:pPr>
+        <w:rPr>
+          <w:b/>
+        </w:rPr>
+      </w:pPr>
+      <w:r>
+        <w:rPr>
+          <w:b/>
+        </w:rPr>
+        <w:br w:type="page"/>
+      </w:r>
+    </w:p>
+    <w:p>
+      <w:pPr>
+        <w:rPr>
+          <w:color w:val="C00000"/>
+        </w:rPr>
+      </w:pPr>
+      <w:r>
+        <w:rPr>
+          <w:b/>
+        </w:rPr>
+        <w:lastRenderedPageBreak/>
         <w:t>Obus grenade</w:t>
       </w:r>
       <w:r>
@@ -510,8 +759,6 @@
       </w:r>
       <w:r>
         <w:tab/>
-      </w:r>
-      <w:r>
         <w:t>Cet obus se tire en cloche et passe donc au-dessus des obstacles.</w:t>
       </w:r>
       <w:r>
@@ -519,14 +766,69 @@
       </w:r>
       <w:r>
         <w:tab/>
-      </w:r>
-      <w:r>
         <w:t>(Chaque caisse en contient 5, le joueur peut en avoir que 10 max.)</w:t>
       </w:r>
       <w:r>
         <w:br/>
       </w:r>
       <w:r>
+        <w:rPr>
+          <w:noProof/>
+          <w:lang w:eastAsia="fr-FR"/>
+        </w:rPr>
+        <w:drawing>
+          <wp:inline distT="0" distB="0" distL="0" distR="0">
+            <wp:extent cx="2052000" cy="2052000"/>
+            <wp:effectExtent l="0" t="0" r="5715" b="5715"/>
+            <wp:docPr id="5" name="Image 5" descr="D:\Developpement de jeu\Overwhelm - Source\GDD\LanceGrenade.png"/>
+            <wp:cNvGraphicFramePr>
+              <a:graphicFrameLocks xmlns:a="http://schemas.openxmlformats.org/drawingml/2006/main" noChangeAspect="1"/>
+            </wp:cNvGraphicFramePr>
+            <a:graphic xmlns:a="http://schemas.openxmlformats.org/drawingml/2006/main">
+              <a:graphicData uri="http://schemas.openxmlformats.org/drawingml/2006/picture">
+                <pic:pic xmlns:pic="http://schemas.openxmlformats.org/drawingml/2006/picture">
+                  <pic:nvPicPr>
+                    <pic:cNvPr id="0" name="Picture 2" descr="D:\Developpement de jeu\Overwhelm - Source\GDD\LanceGrenade.png"/>
+                    <pic:cNvPicPr>
+                      <a:picLocks noChangeAspect="1" noChangeArrowheads="1"/>
+                    </pic:cNvPicPr>
+                  </pic:nvPicPr>
+                  <pic:blipFill>
+                    <a:blip r:embed="rId13" cstate="print">
+                      <a:extLst>
+                        <a:ext uri="{28A0092B-C50C-407E-A947-70E740481C1C}">
+                          <a14:useLocalDpi xmlns:a14="http://schemas.microsoft.com/office/drawing/2010/main" val="0"/>
+                        </a:ext>
+                      </a:extLst>
+                    </a:blip>
+                    <a:srcRect/>
+                    <a:stretch>
+                      <a:fillRect/>
+                    </a:stretch>
+                  </pic:blipFill>
+                  <pic:spPr bwMode="auto">
+                    <a:xfrm>
+                      <a:off x="0" y="0"/>
+                      <a:ext cx="2052000" cy="2052000"/>
+                    </a:xfrm>
+                    <a:prstGeom prst="rect">
+                      <a:avLst/>
+                    </a:prstGeom>
+                    <a:noFill/>
+                    <a:ln>
+                      <a:noFill/>
+                    </a:ln>
+                  </pic:spPr>
+                </pic:pic>
+              </a:graphicData>
+            </a:graphic>
+          </wp:inline>
+        </w:drawing>
+      </w:r>
+      <w:r>
+        <w:br/>
+      </w:r>
+      <w:r>
         <w:br/>
       </w:r>
       <w:r>
@@ -542,7 +844,10 @@
         <w:t xml:space="preserve"> perçants</w:t>
       </w:r>
       <w:r>
-        <w:t xml:space="preserve"> -&gt; Cet obus inflige 35p. de dégâts</w:t>
+        <w:t xml:space="preserve"> -&gt; Ce</w:t>
+      </w:r>
+      <w:r>
+        <w:t>t obus inflige 35p. de dégâts</w:t>
       </w:r>
       <w:r>
         <w:br/>
@@ -551,7 +856,20 @@
         <w:tab/>
       </w:r>
       <w:r>
-        <w:t xml:space="preserve"> (chaque caisse en a 10 et le joueur ne peux en porter que 20 max.)</w:t>
+        <w:t>(chaque caisse en a 10 et le joueur ne peux en porter que 20 max.)</w:t>
+      </w:r>
+      <w:r>
+        <w:br/>
+      </w:r>
+      <w:r>
+        <w:tab/>
+      </w:r>
+      <w:r>
+        <w:rPr>
+          <w:i/>
+          <w:color w:val="C00000"/>
+        </w:rPr>
+        <w:t>(Cette amélioration ne change pas l’aspect du tank du joueur)</w:t>
       </w:r>
     </w:p>
     <w:p>
@@ -569,14 +887,74 @@
       </w:r>
       <w:r>
         <w:tab/>
-      </w:r>
-      <w:r>
         <w:t>(Chaque caisse possède 5 recharge et le joueur peu en avoir que 15 max.)</w:t>
       </w:r>
     </w:p>
     <w:p>
       <w:r>
         <w:rPr>
+          <w:noProof/>
+          <w:lang w:eastAsia="fr-FR"/>
+        </w:rPr>
+        <w:drawing>
+          <wp:inline distT="0" distB="0" distL="0" distR="0">
+            <wp:extent cx="2052000" cy="2052000"/>
+            <wp:effectExtent l="0" t="0" r="5715" b="5715"/>
+            <wp:docPr id="6" name="Image 6" descr="D:\Developpement de jeu\Overwhelm - Source\GDD\CanonLaser.png"/>
+            <wp:cNvGraphicFramePr>
+              <a:graphicFrameLocks xmlns:a="http://schemas.openxmlformats.org/drawingml/2006/main" noChangeAspect="1"/>
+            </wp:cNvGraphicFramePr>
+            <a:graphic xmlns:a="http://schemas.openxmlformats.org/drawingml/2006/main">
+              <a:graphicData uri="http://schemas.openxmlformats.org/drawingml/2006/picture">
+                <pic:pic xmlns:pic="http://schemas.openxmlformats.org/drawingml/2006/picture">
+                  <pic:nvPicPr>
+                    <pic:cNvPr id="0" name="Picture 3" descr="D:\Developpement de jeu\Overwhelm - Source\GDD\CanonLaser.png"/>
+                    <pic:cNvPicPr>
+                      <a:picLocks noChangeAspect="1" noChangeArrowheads="1"/>
+                    </pic:cNvPicPr>
+                  </pic:nvPicPr>
+                  <pic:blipFill>
+                    <a:blip r:embed="rId14" cstate="print">
+                      <a:extLst>
+                        <a:ext uri="{28A0092B-C50C-407E-A947-70E740481C1C}">
+                          <a14:useLocalDpi xmlns:a14="http://schemas.microsoft.com/office/drawing/2010/main" val="0"/>
+                        </a:ext>
+                      </a:extLst>
+                    </a:blip>
+                    <a:srcRect/>
+                    <a:stretch>
+                      <a:fillRect/>
+                    </a:stretch>
+                  </pic:blipFill>
+                  <pic:spPr bwMode="auto">
+                    <a:xfrm>
+                      <a:off x="0" y="0"/>
+                      <a:ext cx="2052000" cy="2052000"/>
+                    </a:xfrm>
+                    <a:prstGeom prst="rect">
+                      <a:avLst/>
+                    </a:prstGeom>
+                    <a:noFill/>
+                    <a:ln>
+                      <a:noFill/>
+                    </a:ln>
+                  </pic:spPr>
+                </pic:pic>
+              </a:graphicData>
+            </a:graphic>
+          </wp:inline>
+        </w:drawing>
+      </w:r>
+    </w:p>
+    <w:p>
+      <w:pPr>
+        <w:rPr>
+          <w:b/>
+          <w:sz w:val="40"/>
+        </w:rPr>
+      </w:pPr>
+      <w:r>
+        <w:rPr>
           <w:b/>
         </w:rPr>
         <w:t>Ogive Nucléaire</w:t>
@@ -621,7 +999,34 @@
         <w:rPr>
           <w:color w:val="000000" w:themeColor="text1"/>
         </w:rPr>
-        <w:t>passera par là.</w:t>
+        <w:t>passera par là</w:t>
+      </w:r>
+      <w:r>
+        <w:rPr>
+          <w:color w:val="000000" w:themeColor="text1"/>
+        </w:rPr>
+        <w:t xml:space="preserve">. </w:t>
+      </w:r>
+      <w:r>
+        <w:rPr>
+          <w:i/>
+          <w:color w:val="C00000"/>
+        </w:rPr>
+        <w:t xml:space="preserve"> (</w:t>
+      </w:r>
+      <w:r>
+        <w:rPr>
+          <w:i/>
+          <w:color w:val="C00000"/>
+        </w:rPr>
+        <w:t>Cette arme n’a qu’une munition</w:t>
+      </w:r>
+      <w:r>
+        <w:rPr>
+          <w:i/>
+          <w:color w:val="C00000"/>
+        </w:rPr>
+        <w:t>)</w:t>
       </w:r>
     </w:p>
     <w:p>
@@ -634,16 +1039,97 @@
       <w:r>
         <w:rPr>
           <w:b/>
-          <w:sz w:val="40"/>
-        </w:rPr>
-        <w:t xml:space="preserve">LES </w:t>
-      </w:r>
-      <w:r>
-        <w:rPr>
-          <w:b/>
-          <w:sz w:val="40"/>
-        </w:rPr>
-        <w:t>BONUS</w:t>
+          <w:noProof/>
+          <w:sz w:val="40"/>
+          <w:lang w:eastAsia="fr-FR"/>
+        </w:rPr>
+        <w:drawing>
+          <wp:inline distT="0" distB="0" distL="0" distR="0">
+            <wp:extent cx="2052000" cy="2052000"/>
+            <wp:effectExtent l="0" t="0" r="5715" b="5715"/>
+            <wp:docPr id="9" name="Image 9" descr="D:\Developpement de jeu\Overwhelm - Source\GDD\CanonNucleaire.png"/>
+            <wp:cNvGraphicFramePr>
+              <a:graphicFrameLocks xmlns:a="http://schemas.openxmlformats.org/drawingml/2006/main" noChangeAspect="1"/>
+            </wp:cNvGraphicFramePr>
+            <a:graphic xmlns:a="http://schemas.openxmlformats.org/drawingml/2006/main">
+              <a:graphicData uri="http://schemas.openxmlformats.org/drawingml/2006/picture">
+                <pic:pic xmlns:pic="http://schemas.openxmlformats.org/drawingml/2006/picture">
+                  <pic:nvPicPr>
+                    <pic:cNvPr id="0" name="Picture 6" descr="D:\Developpement de jeu\Overwhelm - Source\GDD\CanonNucleaire.png"/>
+                    <pic:cNvPicPr>
+                      <a:picLocks noChangeAspect="1" noChangeArrowheads="1"/>
+                    </pic:cNvPicPr>
+                  </pic:nvPicPr>
+                  <pic:blipFill>
+                    <a:blip r:embed="rId15" cstate="print">
+                      <a:extLst>
+                        <a:ext uri="{28A0092B-C50C-407E-A947-70E740481C1C}">
+                          <a14:useLocalDpi xmlns:a14="http://schemas.microsoft.com/office/drawing/2010/main" val="0"/>
+                        </a:ext>
+                      </a:extLst>
+                    </a:blip>
+                    <a:srcRect/>
+                    <a:stretch>
+                      <a:fillRect/>
+                    </a:stretch>
+                  </pic:blipFill>
+                  <pic:spPr bwMode="auto">
+                    <a:xfrm>
+                      <a:off x="0" y="0"/>
+                      <a:ext cx="2052000" cy="2052000"/>
+                    </a:xfrm>
+                    <a:prstGeom prst="rect">
+                      <a:avLst/>
+                    </a:prstGeom>
+                    <a:noFill/>
+                    <a:ln>
+                      <a:noFill/>
+                    </a:ln>
+                  </pic:spPr>
+                </pic:pic>
+              </a:graphicData>
+            </a:graphic>
+          </wp:inline>
+        </w:drawing>
+      </w:r>
+      <w:r>
+        <w:rPr>
+          <w:b/>
+          <w:sz w:val="40"/>
+        </w:rPr>
+        <w:br/>
+      </w:r>
+      <w:r>
+        <w:rPr>
+          <w:b/>
+          <w:sz w:val="40"/>
+        </w:rPr>
+        <w:br/>
+      </w:r>
+    </w:p>
+    <w:p>
+      <w:pPr>
+        <w:rPr>
+          <w:b/>
+          <w:sz w:val="40"/>
+        </w:rPr>
+      </w:pPr>
+      <w:r>
+        <w:rPr>
+          <w:b/>
+          <w:sz w:val="40"/>
+        </w:rPr>
+        <w:lastRenderedPageBreak/>
+        <w:t>L</w:t>
+      </w:r>
+      <w:bookmarkStart w:id="0" w:name="_GoBack"/>
+      <w:bookmarkEnd w:id="0"/>
+      <w:r>
+        <w:rPr>
+          <w:b/>
+          <w:sz w:val="40"/>
+        </w:rPr>
+        <w:t>’ASPECT DES DIFFÉRENTS OBUS</w:t>
       </w:r>
       <w:r>
         <w:rPr>
@@ -657,6 +1143,112 @@
           <w:i/>
           <w:color w:val="C00000"/>
         </w:rPr>
+        <w:t>(</w:t>
+      </w:r>
+      <w:r>
+        <w:rPr>
+          <w:i/>
+          <w:color w:val="C00000"/>
+        </w:rPr>
+        <w:t>Les obus ont différents aspects les voici.</w:t>
+      </w:r>
+      <w:r>
+        <w:rPr>
+          <w:i/>
+          <w:color w:val="C00000"/>
+        </w:rPr>
+        <w:t>)</w:t>
+      </w:r>
+      <w:r>
+        <w:rPr>
+          <w:b/>
+          <w:sz w:val="40"/>
+        </w:rPr>
+        <w:br/>
+      </w:r>
+      <w:r>
+        <w:rPr>
+          <w:b/>
+          <w:noProof/>
+          <w:sz w:val="40"/>
+          <w:lang w:eastAsia="fr-FR"/>
+        </w:rPr>
+        <w:drawing>
+          <wp:inline distT="0" distB="0" distL="0" distR="0">
+            <wp:extent cx="6638925" cy="4267200"/>
+            <wp:effectExtent l="0" t="0" r="9525" b="0"/>
+            <wp:docPr id="10" name="Image 10" descr="D:\Developpement de jeu\Overwhelm - Source\GDD\Obus.png"/>
+            <wp:cNvGraphicFramePr>
+              <a:graphicFrameLocks xmlns:a="http://schemas.openxmlformats.org/drawingml/2006/main" noChangeAspect="1"/>
+            </wp:cNvGraphicFramePr>
+            <a:graphic xmlns:a="http://schemas.openxmlformats.org/drawingml/2006/main">
+              <a:graphicData uri="http://schemas.openxmlformats.org/drawingml/2006/picture">
+                <pic:pic xmlns:pic="http://schemas.openxmlformats.org/drawingml/2006/picture">
+                  <pic:nvPicPr>
+                    <pic:cNvPr id="0" name="Picture 7" descr="D:\Developpement de jeu\Overwhelm - Source\GDD\Obus.png"/>
+                    <pic:cNvPicPr>
+                      <a:picLocks noChangeAspect="1" noChangeArrowheads="1"/>
+                    </pic:cNvPicPr>
+                  </pic:nvPicPr>
+                  <pic:blipFill>
+                    <a:blip r:embed="rId16">
+                      <a:extLst>
+                        <a:ext uri="{28A0092B-C50C-407E-A947-70E740481C1C}">
+                          <a14:useLocalDpi xmlns:a14="http://schemas.microsoft.com/office/drawing/2010/main" val="0"/>
+                        </a:ext>
+                      </a:extLst>
+                    </a:blip>
+                    <a:srcRect/>
+                    <a:stretch>
+                      <a:fillRect/>
+                    </a:stretch>
+                  </pic:blipFill>
+                  <pic:spPr bwMode="auto">
+                    <a:xfrm>
+                      <a:off x="0" y="0"/>
+                      <a:ext cx="6638925" cy="4267200"/>
+                    </a:xfrm>
+                    <a:prstGeom prst="rect">
+                      <a:avLst/>
+                    </a:prstGeom>
+                    <a:noFill/>
+                    <a:ln>
+                      <a:noFill/>
+                    </a:ln>
+                  </pic:spPr>
+                </pic:pic>
+              </a:graphicData>
+            </a:graphic>
+          </wp:inline>
+        </w:drawing>
+      </w:r>
+    </w:p>
+    <w:p>
+      <w:pPr>
+        <w:rPr>
+          <w:b/>
+          <w:sz w:val="40"/>
+        </w:rPr>
+      </w:pPr>
+      <w:r>
+        <w:rPr>
+          <w:b/>
+          <w:sz w:val="40"/>
+        </w:rPr>
+        <w:t>LES BONUS</w:t>
+      </w:r>
+      <w:r>
+        <w:rPr>
+          <w:b/>
+          <w:sz w:val="40"/>
+        </w:rPr>
+        <w:br/>
+      </w:r>
+      <w:r>
+        <w:rPr>
+          <w:i/>
+          <w:color w:val="C00000"/>
+        </w:rPr>
         <w:t>(Les bonus seront cachés dans des caisses qui</w:t>
       </w:r>
       <w:r>
@@ -679,64 +1271,53 @@
         <w:rPr>
           <w:b/>
         </w:rPr>
-        <w:t>Bonus de Bouclier</w:t>
-      </w:r>
-      <w:r>
-        <w:t xml:space="preserve"> -&gt; Donne au joueur un bouclier qui absorbera 50% des dégâts reçus pendant </w:t>
-      </w:r>
-      <w:r>
-        <w:rPr>
-          <w:b/>
-          <w:color w:val="C00000"/>
-        </w:rPr>
-        <w:t>X</w:t>
+        <w:t>Bonus de vitesse</w:t>
+      </w:r>
+      <w:r>
+        <w:t xml:space="preserve"> -&gt; Permettra au joueur de doubler sa vitesse de déplacement pendant </w:t>
+      </w:r>
+      <w:r>
+        <w:rPr>
+          <w:b/>
+          <w:color w:val="C00000"/>
+        </w:rPr>
+        <w:t>15</w:t>
       </w:r>
       <w:r>
         <w:t xml:space="preserve"> secondes.</w:t>
       </w:r>
-      <w:r>
-        <w:br/>
-      </w:r>
-      <w:r>
-        <w:rPr>
-          <w:b/>
-        </w:rPr>
-        <w:t>Bonus de vitesse</w:t>
-      </w:r>
-      <w:r>
-        <w:t xml:space="preserve"> -&gt; Permettra au joueur de doubler sa vitesse de déplacement pendant</w:t>
-      </w:r>
-      <w:r>
+    </w:p>
+    <w:p>
+      <w:r>
+        <w:rPr>
+          <w:b/>
+        </w:rPr>
+        <w:t>Bonus de réparation</w:t>
+      </w:r>
+      <w:r>
+        <w:t xml:space="preserve"> -&gt; Permettra au joueur de récupérer </w:t>
+      </w:r>
+      <w:r>
+        <w:rPr>
+          <w:b/>
+          <w:color w:val="C00000"/>
+        </w:rPr>
+        <w:t>100 points</w:t>
+      </w:r>
+      <w:r>
+        <w:rPr>
+          <w:color w:val="C00000"/>
+        </w:rPr>
         <w:t xml:space="preserve"> </w:t>
       </w:r>
       <w:r>
-        <w:rPr>
-          <w:b/>
-          <w:color w:val="C00000"/>
-        </w:rPr>
-        <w:t>X</w:t>
-      </w:r>
-      <w:r>
-        <w:t xml:space="preserve"> secondes.</w:t>
-      </w:r>
-      <w:r>
-        <w:br/>
-      </w:r>
-      <w:r>
-        <w:rPr>
-          <w:b/>
-        </w:rPr>
-        <w:t>Bonus de réparation</w:t>
-      </w:r>
-      <w:r>
-        <w:t xml:space="preserve"> -&gt; Permettra au joueur de récupérer 100 points de vie instantanément</w:t>
+        <w:t>de vie instantanément</w:t>
       </w:r>
       <w:r>
         <w:t>.</w:t>
       </w:r>
-      <w:r>
-        <w:br/>
-      </w:r>
+    </w:p>
+    <w:p>
       <w:r>
         <w:rPr>
           <w:b/>
@@ -744,7 +1325,20 @@
         <w:t>Bonus d’amélioration</w:t>
       </w:r>
       <w:r>
-        <w:t xml:space="preserve"> -&gt; Permettra au joueur de renforcer ses attaques en améliorant de 5p. par bonus </w:t>
+        <w:t xml:space="preserve"> -&gt; Permettra au joueur de renforcer ses attaques en améliorant de </w:t>
+      </w:r>
+      <w:r>
+        <w:rPr>
+          <w:b/>
+          <w:color w:val="C00000"/>
+        </w:rPr>
+        <w:t>5p</w:t>
+      </w:r>
+      <w:r>
+        <w:t xml:space="preserve">. par bonus </w:t>
+      </w:r>
+      <w:r>
+        <w:br/>
       </w:r>
       <w:r>
         <w:tab/>
@@ -762,7 +1356,80 @@
         <w:t>Cependant le joueur ne pourra avoir que 10 bonus d’amélioration.</w:t>
       </w:r>
     </w:p>
-    <w:p/>
+    <w:p>
+      <w:r>
+        <w:rPr>
+          <w:b/>
+        </w:rPr>
+        <w:t xml:space="preserve">Bonus </w:t>
+      </w:r>
+      <w:r>
+        <w:rPr>
+          <w:b/>
+        </w:rPr>
+        <w:t>de blindage</w:t>
+      </w:r>
+      <w:r>
+        <w:t xml:space="preserve"> -&gt; Ce bonus ajoutera de façon permanente </w:t>
+      </w:r>
+      <w:r>
+        <w:rPr>
+          <w:b/>
+          <w:color w:val="C00000"/>
+        </w:rPr>
+        <w:t>5 points de bouclier</w:t>
+      </w:r>
+      <w:r>
+        <w:rPr>
+          <w:color w:val="C00000"/>
+        </w:rPr>
+        <w:t xml:space="preserve"> </w:t>
+      </w:r>
+      <w:r>
+        <w:t>au tank.</w:t>
+      </w:r>
+      <w:r>
+        <w:br/>
+      </w:r>
+      <w:r>
+        <w:tab/>
+      </w:r>
+      <w:r>
+        <w:t>Le tank du joueur peut avoir au max 100 point de blindage ?</w:t>
+      </w:r>
+      <w:r>
+        <w:br/>
+      </w:r>
+      <w:r>
+        <w:tab/>
+      </w:r>
+      <w:r>
+        <w:t>Pour 10 points de blindage perdu, le joueur perdra 5 points de vie.</w:t>
+      </w:r>
+    </w:p>
+    <w:p>
+      <w:r>
+        <w:rPr>
+          <w:b/>
+        </w:rPr>
+        <w:t xml:space="preserve">Bonus </w:t>
+      </w:r>
+      <w:r>
+        <w:rPr>
+          <w:b/>
+        </w:rPr>
+        <w:t>de canon</w:t>
+      </w:r>
+      <w:r>
+        <w:t xml:space="preserve"> -&gt; Ce bonus très rare permettra au joueur d’avoir un canon supplémentaire dans la limite de 3 </w:t>
+      </w:r>
+      <w:r>
+        <w:tab/>
+      </w:r>
+      <w:r>
+        <w:t>canons.</w:t>
+      </w:r>
+    </w:p>
     <w:p>
       <w:pPr>
         <w:rPr>
@@ -770,27 +1437,19 @@
           <w:sz w:val="40"/>
         </w:rPr>
       </w:pPr>
-    </w:p>
-    <w:p>
-      <w:pPr>
-        <w:rPr>
-          <w:b/>
-          <w:sz w:val="40"/>
-        </w:rPr>
-      </w:pPr>
-      <w:r>
-        <w:rPr>
-          <w:b/>
-          <w:sz w:val="40"/>
-        </w:rPr>
-        <w:t xml:space="preserve">LES </w:t>
-      </w:r>
-      <w:r>
-        <w:rPr>
-          <w:b/>
-          <w:sz w:val="40"/>
-        </w:rPr>
-        <w:t>BOSS</w:t>
+      <w:r>
+        <w:rPr>
+          <w:b/>
+          <w:sz w:val="40"/>
+        </w:rPr>
+        <w:t>L</w:t>
+      </w:r>
+      <w:r>
+        <w:rPr>
+          <w:b/>
+          <w:sz w:val="40"/>
+        </w:rPr>
+        <w:t>ES BOSS</w:t>
       </w:r>
     </w:p>
     <w:p>
@@ -809,8 +1468,8 @@
     </w:p>
     <w:p/>
     <w:sectPr>
-      <w:headerReference w:type="default" r:id="rId10"/>
-      <w:footerReference w:type="default" r:id="rId11"/>
+      <w:headerReference w:type="default" r:id="rId17"/>
+      <w:footerReference w:type="default" r:id="rId18"/>
       <w:pgSz w:w="11906" w:h="16838"/>
       <w:pgMar w:top="720" w:right="720" w:bottom="720" w:left="720" w:header="708" w:footer="708" w:gutter="0"/>
       <w:cols w:space="708"/>
@@ -892,7 +1551,7 @@
             <w:noProof/>
             <w:sz w:val="18"/>
           </w:rPr>
-          <w:t>1</w:t>
+          <w:t>4</w:t>
         </w:r>
         <w:r>
           <w:rPr>
@@ -1721,7 +2380,7 @@
 </file>
 
 <file path=customXml/itemProps1.xml><?xml version="1.0" encoding="utf-8"?>
-<ds:datastoreItem xmlns:ds="http://schemas.openxmlformats.org/officeDocument/2006/customXml" ds:itemID="{F01FD88A-5E9F-4386-93F7-90281E1804B4}">
+<ds:datastoreItem xmlns:ds="http://schemas.openxmlformats.org/officeDocument/2006/customXml" ds:itemID="{F230555A-4411-487B-8683-523FB676A307}">
   <ds:schemaRefs>
     <ds:schemaRef ds:uri="http://schemas.openxmlformats.org/officeDocument/2006/bibliography"/>
   </ds:schemaRefs>

</xml_diff>